<commit_message>
Update to Version 24.2.
</commit_message>
<xml_diff>
--- a/BlueFire Android API v24.2.docx
+++ b/BlueFire Android API v24.2.docx
@@ -599,7 +599,19 @@
         <w:t xml:space="preserve"> </w:t>
       </w:r>
       <w:r>
-        <w:t>If UseBT21 and UseBLE are both not set, the API will automatically determine the type of Adapter and set the appropriate property (UseBT21 or UseBLE).</w:t>
+        <w:t xml:space="preserve">If UseBT21 and UseBLE are </w:t>
+      </w:r>
+      <w:r>
+        <w:t xml:space="preserve">either </w:t>
+      </w:r>
+      <w:r>
+        <w:t xml:space="preserve">both </w:t>
+      </w:r>
+      <w:r>
+        <w:t xml:space="preserve">set or both </w:t>
+      </w:r>
+      <w:r>
+        <w:t>not set, the API will automatically determine the type of Adapter and set the appropriate property (UseBT21 or UseBLE).</w:t>
       </w:r>
     </w:p>
     <w:p>
@@ -678,7 +690,15 @@
         <w:t xml:space="preserve">  </w:t>
       </w:r>
       <w:r>
-        <w:t>If UseBLE and UseBT21 are both not set, the API will automatically determine the type of Adapter and set the appropriate property (UseBLE or UseBT21). Note, there are limitations to the BLE Ada</w:t>
+        <w:t xml:space="preserve">If UseBLE and UseBT21 are </w:t>
+      </w:r>
+      <w:r>
+        <w:t>either both set or both not set</w:t>
+      </w:r>
+      <w:bookmarkStart w:id="0" w:name="_GoBack"/>
+      <w:bookmarkEnd w:id="0"/>
+      <w:r>
+        <w:t>, the API will automatically determine the type of Adapter and set the appropriate property (UseBLE or UseBT21). Note, there are limitations to the BLE Ada</w:t>
       </w:r>
       <w:r>
         <w:t>pter on Android. See the README</w:t>
@@ -818,15 +838,15 @@
       <w:r>
         <w:t xml:space="preserve">Timeout – </w:t>
       </w:r>
-      <w:bookmarkStart w:id="0" w:name="OLE_LINK24"/>
-      <w:bookmarkStart w:id="1" w:name="OLE_LINK25"/>
-      <w:bookmarkStart w:id="2" w:name="OLE_LINK26"/>
+      <w:bookmarkStart w:id="1" w:name="OLE_LINK24"/>
+      <w:bookmarkStart w:id="2" w:name="OLE_LINK25"/>
+      <w:bookmarkStart w:id="3" w:name="OLE_LINK26"/>
       <w:r>
         <w:t>in milliseconds, default is 5000 (5 seconds</w:t>
       </w:r>
-      <w:bookmarkEnd w:id="0"/>
       <w:bookmarkEnd w:id="1"/>
       <w:bookmarkEnd w:id="2"/>
+      <w:bookmarkEnd w:id="3"/>
       <w:r>
         <w:t>).</w:t>
       </w:r>
@@ -1152,9 +1172,9 @@
         <w:pStyle w:val="NoSpacing"/>
         <w:ind w:left="1080"/>
       </w:pPr>
-      <w:bookmarkStart w:id="3" w:name="OLE_LINK12"/>
-      <w:bookmarkStart w:id="4" w:name="OLE_LINK13"/>
-      <w:bookmarkStart w:id="5" w:name="OLE_LINK14"/>
+      <w:bookmarkStart w:id="4" w:name="OLE_LINK12"/>
+      <w:bookmarkStart w:id="5" w:name="OLE_LINK13"/>
+      <w:bookmarkStart w:id="6" w:name="OLE_LINK14"/>
     </w:p>
     <w:p>
       <w:pPr>
@@ -1231,9 +1251,9 @@
         <w:t xml:space="preserve"> attempt.</w:t>
       </w:r>
     </w:p>
-    <w:bookmarkEnd w:id="3"/>
     <w:bookmarkEnd w:id="4"/>
     <w:bookmarkEnd w:id="5"/>
+    <w:bookmarkEnd w:id="6"/>
     <w:p>
       <w:pPr>
         <w:pStyle w:val="NoSpacing"/>
@@ -1499,46 +1519,22 @@
         <w:t>be called before connecting to the Adapter</w:t>
       </w:r>
       <w:r>
-        <w:t xml:space="preserve">. The default is </w:t>
-      </w:r>
-      <w:r>
-        <w:t>true</w:t>
-      </w:r>
-      <w:r>
-        <w:t xml:space="preserve"> (</w:t>
-      </w:r>
-      <w:r>
-        <w:t xml:space="preserve">do not </w:t>
-      </w:r>
-      <w:r>
-        <w:t xml:space="preserve">connect to </w:t>
-      </w:r>
-      <w:r>
-        <w:t>J1708</w:t>
-      </w:r>
-      <w:r>
-        <w:t>).</w:t>
-      </w:r>
-    </w:p>
-    <w:p>
-      <w:pPr>
-        <w:pStyle w:val="NoSpacing"/>
-        <w:ind w:left="864"/>
-      </w:pPr>
-    </w:p>
-    <w:p>
-      <w:pPr>
-        <w:pStyle w:val="NoSpacing"/>
-        <w:ind w:left="864"/>
-      </w:pPr>
-      <w:r>
-        <w:t>Note: Setting this false will set IgnoreOBD2 true</w:t>
-      </w:r>
-      <w:r>
-        <w:t xml:space="preserve"> </w:t>
-      </w:r>
-      <w:r>
-        <w:t>(Firmware 3.15+).</w:t>
+        <w:t>. The default is true (do not connect to J1708).</w:t>
+      </w:r>
+    </w:p>
+    <w:p>
+      <w:pPr>
+        <w:pStyle w:val="NoSpacing"/>
+        <w:ind w:left="864"/>
+      </w:pPr>
+    </w:p>
+    <w:p>
+      <w:pPr>
+        <w:pStyle w:val="NoSpacing"/>
+        <w:ind w:left="864"/>
+      </w:pPr>
+      <w:r>
+        <w:t>Note: Setting this false will set IgnoreOBD2 true (Firmware 3.15+).</w:t>
       </w:r>
     </w:p>
     <w:p>
@@ -1616,13 +1612,7 @@
         <w:t xml:space="preserve"> </w:t>
       </w:r>
       <w:r>
-        <w:t xml:space="preserve">The default is true (do not connect to </w:t>
-      </w:r>
-      <w:r>
-        <w:t>OBD2</w:t>
-      </w:r>
-      <w:r>
-        <w:t>).</w:t>
+        <w:t>The default is true (do not connect to OBD2).</w:t>
       </w:r>
     </w:p>
     <w:p>
@@ -2533,13 +2523,13 @@
         <w:pStyle w:val="NoSpacing"/>
         <w:ind w:left="864" w:firstLine="360"/>
       </w:pPr>
-      <w:bookmarkStart w:id="6" w:name="OLE_LINK1"/>
-      <w:bookmarkStart w:id="7" w:name="OLE_LINK2"/>
+      <w:bookmarkStart w:id="7" w:name="OLE_LINK1"/>
+      <w:bookmarkStart w:id="8" w:name="OLE_LINK2"/>
       <w:r>
         <w:t xml:space="preserve">SecureDevice </w:t>
       </w:r>
-      <w:bookmarkEnd w:id="6"/>
       <w:bookmarkEnd w:id="7"/>
+      <w:bookmarkEnd w:id="8"/>
       <w:r>
         <w:t>(Boolean)</w:t>
       </w:r>
@@ -3553,25 +3543,7 @@
         <w:t xml:space="preserve"> </w:t>
       </w:r>
       <w:r>
-        <w:t xml:space="preserve">The default is </w:t>
-      </w:r>
-      <w:r>
-        <w:t>true</w:t>
-      </w:r>
-      <w:r>
-        <w:t xml:space="preserve"> (</w:t>
-      </w:r>
-      <w:r>
-        <w:t xml:space="preserve">do not </w:t>
-      </w:r>
-      <w:r>
-        <w:t xml:space="preserve">connect to </w:t>
-      </w:r>
-      <w:r>
-        <w:t>J1708</w:t>
-      </w:r>
-      <w:r>
-        <w:t>).</w:t>
+        <w:t>The default is true (do not connect to J1708).</w:t>
       </w:r>
     </w:p>
     <w:p>
@@ -3600,8 +3572,6 @@
         <w:pStyle w:val="NoSpacing"/>
         <w:ind w:left="1080"/>
       </w:pPr>
-      <w:bookmarkStart w:id="8" w:name="_GoBack"/>
-      <w:bookmarkEnd w:id="8"/>
     </w:p>
     <w:p>
       <w:pPr>
@@ -3654,16 +3624,7 @@
         <w:t>Description:  Indicates whether the OBD2 Databus is being ignored.</w:t>
       </w:r>
       <w:r>
-        <w:t xml:space="preserve"> </w:t>
-      </w:r>
-      <w:r>
-        <w:t xml:space="preserve">The default is true (do not connect to </w:t>
-      </w:r>
-      <w:r>
-        <w:t>OBD2</w:t>
-      </w:r>
-      <w:r>
-        <w:t>).</w:t>
+        <w:t xml:space="preserve"> The default is true (do not connect to OBD2).</w:t>
       </w:r>
     </w:p>
     <w:p>
@@ -24148,6 +24109,31 @@
         </w:rPr>
         <w:t>Version 24.2</w:t>
       </w:r>
+    </w:p>
+    <w:p>
+      <w:pPr>
+        <w:pStyle w:val="NoSpacing"/>
+        <w:numPr>
+          <w:ilvl w:val="2"/>
+          <w:numId w:val="3"/>
+        </w:numPr>
+        <w:ind w:left="1620" w:hanging="900"/>
+        <w:rPr>
+          <w:b/>
+          <w:bCs/>
+          <w:i/>
+          <w:iCs/>
+          <w:color w:val="5B9BD5" w:themeColor="accent1"/>
+        </w:rPr>
+      </w:pPr>
+      <w:r>
+        <w:t xml:space="preserve">Setting UseBLE and UseBT21 on will auto discover the </w:t>
+      </w:r>
+      <w:proofErr w:type="gramStart"/>
+      <w:r>
+        <w:t>Adapter.</w:t>
+      </w:r>
+      <w:proofErr w:type="gramEnd"/>
     </w:p>
     <w:p>
       <w:pPr>

</xml_diff>